<commit_message>
Fix models import for package execution
</commit_message>
<xml_diff>
--- a/Quick Laundry Phase 1.docx
+++ b/Quick Laundry Phase 1.docx
@@ -421,6 +421,7 @@
               </w:rPr>
             </w:pPr>
             <w:proofErr w:type="spellStart"/>
+            <w:proofErr w:type="gramStart"/>
             <w:r>
               <w:rPr>
                 <w:rFonts w:ascii="Times New Roman" w:hAnsi="Times New Roman" w:cs="Times New Roman"/>
@@ -431,6 +432,7 @@
               <w:t>Email,password</w:t>
             </w:r>
             <w:proofErr w:type="spellEnd"/>
+            <w:proofErr w:type="gramEnd"/>
           </w:p>
           <w:p>
             <w:pPr>
@@ -822,7 +824,27 @@
                 <w:sz w:val="40"/>
                 <w:szCs w:val="40"/>
               </w:rPr>
-              <w:t xml:space="preserve">Profile picture cannot uploaded </w:t>
+              <w:t xml:space="preserve">Profile picture cannot </w:t>
+            </w:r>
+            <w:proofErr w:type="gramStart"/>
+            <w:r>
+              <w:rPr>
+                <w:rFonts w:ascii="Times New Roman" w:hAnsi="Times New Roman" w:cs="Times New Roman"/>
+                <w:color w:val="000000" w:themeColor="text1"/>
+                <w:sz w:val="40"/>
+                <w:szCs w:val="40"/>
+              </w:rPr>
+              <w:t>uploaded</w:t>
+            </w:r>
+            <w:proofErr w:type="gramEnd"/>
+            <w:r>
+              <w:rPr>
+                <w:rFonts w:ascii="Times New Roman" w:hAnsi="Times New Roman" w:cs="Times New Roman"/>
+                <w:color w:val="000000" w:themeColor="text1"/>
+                <w:sz w:val="40"/>
+                <w:szCs w:val="40"/>
+              </w:rPr>
+              <w:t xml:space="preserve"> </w:t>
             </w:r>
           </w:p>
         </w:tc>
@@ -1129,6 +1151,665 @@
             <w:tcW w:w="1782" w:type="dxa"/>
             <w:tcBorders>
               <w:left w:val="single" w:sz="4" w:space="0" w:color="auto"/>
+            </w:tcBorders>
+          </w:tcPr>
+          <w:p>
+            <w:pPr>
+              <w:jc w:val="center"/>
+              <w:rPr>
+                <w:rFonts w:ascii="Times New Roman" w:hAnsi="Times New Roman" w:cs="Times New Roman"/>
+                <w:b w:val="0"/>
+                <w:bCs w:val="0"/>
+                <w:color w:val="000000" w:themeColor="text1"/>
+                <w:sz w:val="40"/>
+                <w:szCs w:val="40"/>
+              </w:rPr>
+            </w:pPr>
+            <w:r>
+              <w:rPr>
+                <w:rFonts w:ascii="Times New Roman" w:hAnsi="Times New Roman" w:cs="Times New Roman"/>
+                <w:b w:val="0"/>
+                <w:bCs w:val="0"/>
+                <w:color w:val="000000" w:themeColor="text1"/>
+                <w:sz w:val="40"/>
+                <w:szCs w:val="40"/>
+              </w:rPr>
+              <w:t>Iron page</w:t>
+            </w:r>
+          </w:p>
+        </w:tc>
+        <w:tc>
+          <w:tcPr>
+            <w:tcW w:w="2880" w:type="dxa"/>
+          </w:tcPr>
+          <w:p>
+            <w:pPr>
+              <w:jc w:val="center"/>
+              <w:cnfStyle w:val="000000100000" w:firstRow="0" w:lastRow="0" w:firstColumn="0" w:lastColumn="0" w:oddVBand="0" w:evenVBand="0" w:oddHBand="1" w:evenHBand="0" w:firstRowFirstColumn="0" w:firstRowLastColumn="0" w:lastRowFirstColumn="0" w:lastRowLastColumn="0"/>
+              <w:rPr>
+                <w:rFonts w:ascii="Times New Roman" w:hAnsi="Times New Roman" w:cs="Times New Roman"/>
+                <w:color w:val="000000" w:themeColor="text1"/>
+                <w:sz w:val="40"/>
+                <w:szCs w:val="40"/>
+              </w:rPr>
+            </w:pPr>
+            <w:r>
+              <w:rPr>
+                <w:rFonts w:ascii="Times New Roman" w:hAnsi="Times New Roman" w:cs="Times New Roman"/>
+                <w:color w:val="000000" w:themeColor="text1"/>
+                <w:sz w:val="40"/>
+                <w:szCs w:val="40"/>
+              </w:rPr>
+              <w:t xml:space="preserve">See information user can order for iron data stored in local </w:t>
+            </w:r>
+            <w:proofErr w:type="gramStart"/>
+            <w:r>
+              <w:rPr>
+                <w:rFonts w:ascii="Times New Roman" w:hAnsi="Times New Roman" w:cs="Times New Roman"/>
+                <w:color w:val="000000" w:themeColor="text1"/>
+                <w:sz w:val="40"/>
+                <w:szCs w:val="40"/>
+              </w:rPr>
+              <w:t>host ,also</w:t>
+            </w:r>
+            <w:proofErr w:type="gramEnd"/>
+            <w:r>
+              <w:rPr>
+                <w:rFonts w:ascii="Times New Roman" w:hAnsi="Times New Roman" w:cs="Times New Roman"/>
+                <w:color w:val="000000" w:themeColor="text1"/>
+                <w:sz w:val="40"/>
+                <w:szCs w:val="40"/>
+              </w:rPr>
+              <w:t xml:space="preserve"> give </w:t>
+            </w:r>
+            <w:proofErr w:type="spellStart"/>
+            <w:r>
+              <w:rPr>
+                <w:rFonts w:ascii="Times New Roman" w:hAnsi="Times New Roman" w:cs="Times New Roman"/>
+                <w:color w:val="000000" w:themeColor="text1"/>
+                <w:sz w:val="40"/>
+                <w:szCs w:val="40"/>
+              </w:rPr>
+              <w:lastRenderedPageBreak/>
+              <w:t>oid</w:t>
+            </w:r>
+            <w:proofErr w:type="spellEnd"/>
+            <w:r>
+              <w:rPr>
+                <w:rFonts w:ascii="Times New Roman" w:hAnsi="Times New Roman" w:cs="Times New Roman"/>
+                <w:color w:val="000000" w:themeColor="text1"/>
+                <w:sz w:val="40"/>
+                <w:szCs w:val="40"/>
+              </w:rPr>
+              <w:t xml:space="preserve">, delivery date </w:t>
+            </w:r>
+            <w:proofErr w:type="spellStart"/>
+            <w:r>
+              <w:rPr>
+                <w:rFonts w:ascii="Times New Roman" w:hAnsi="Times New Roman" w:cs="Times New Roman"/>
+                <w:color w:val="000000" w:themeColor="text1"/>
+                <w:sz w:val="40"/>
+                <w:szCs w:val="40"/>
+              </w:rPr>
+              <w:t>ect</w:t>
+            </w:r>
+            <w:proofErr w:type="spellEnd"/>
+            <w:r>
+              <w:rPr>
+                <w:rFonts w:ascii="Times New Roman" w:hAnsi="Times New Roman" w:cs="Times New Roman"/>
+                <w:color w:val="000000" w:themeColor="text1"/>
+                <w:sz w:val="40"/>
+                <w:szCs w:val="40"/>
+              </w:rPr>
+              <w:t>…</w:t>
+            </w:r>
+          </w:p>
+        </w:tc>
+        <w:tc>
+          <w:tcPr>
+            <w:tcW w:w="1873" w:type="dxa"/>
+          </w:tcPr>
+          <w:p>
+            <w:pPr>
+              <w:jc w:val="center"/>
+              <w:cnfStyle w:val="000000100000" w:firstRow="0" w:lastRow="0" w:firstColumn="0" w:lastColumn="0" w:oddVBand="0" w:evenVBand="0" w:oddHBand="1" w:evenHBand="0" w:firstRowFirstColumn="0" w:firstRowLastColumn="0" w:lastRowFirstColumn="0" w:lastRowLastColumn="0"/>
+              <w:rPr>
+                <w:rFonts w:ascii="Times New Roman" w:hAnsi="Times New Roman" w:cs="Times New Roman"/>
+                <w:color w:val="000000" w:themeColor="text1"/>
+                <w:sz w:val="40"/>
+                <w:szCs w:val="40"/>
+              </w:rPr>
+            </w:pPr>
+            <w:r>
+              <w:rPr>
+                <w:rFonts w:ascii="Times New Roman" w:hAnsi="Times New Roman" w:cs="Times New Roman"/>
+                <w:color w:val="000000" w:themeColor="text1"/>
+                <w:sz w:val="40"/>
+                <w:szCs w:val="40"/>
+              </w:rPr>
+              <w:lastRenderedPageBreak/>
+              <w:t>Done</w:t>
+            </w:r>
+          </w:p>
+        </w:tc>
+        <w:tc>
+          <w:tcPr>
+            <w:tcW w:w="1815" w:type="dxa"/>
+          </w:tcPr>
+          <w:p>
+            <w:pPr>
+              <w:jc w:val="center"/>
+              <w:cnfStyle w:val="000000100000" w:firstRow="0" w:lastRow="0" w:firstColumn="0" w:lastColumn="0" w:oddVBand="0" w:evenVBand="0" w:oddHBand="1" w:evenHBand="0" w:firstRowFirstColumn="0" w:firstRowLastColumn="0" w:lastRowFirstColumn="0" w:lastRowLastColumn="0"/>
+              <w:rPr>
+                <w:rFonts w:ascii="Times New Roman" w:hAnsi="Times New Roman" w:cs="Times New Roman"/>
+                <w:color w:val="000000" w:themeColor="text1"/>
+                <w:sz w:val="40"/>
+                <w:szCs w:val="40"/>
+              </w:rPr>
+            </w:pPr>
+            <w:r>
+              <w:rPr>
+                <w:rFonts w:ascii="Times New Roman" w:hAnsi="Times New Roman" w:cs="Times New Roman"/>
+                <w:color w:val="000000" w:themeColor="text1"/>
+                <w:sz w:val="40"/>
+                <w:szCs w:val="40"/>
+              </w:rPr>
+              <w:t>Done</w:t>
+            </w:r>
+          </w:p>
+        </w:tc>
+        <w:tc>
+          <w:tcPr>
+            <w:tcW w:w="2393" w:type="dxa"/>
+            <w:tcBorders>
+              <w:right w:val="single" w:sz="4" w:space="0" w:color="auto"/>
+            </w:tcBorders>
+          </w:tcPr>
+          <w:p>
+            <w:pPr>
+              <w:jc w:val="center"/>
+              <w:cnfStyle w:val="000000100000" w:firstRow="0" w:lastRow="0" w:firstColumn="0" w:lastColumn="0" w:oddVBand="0" w:evenVBand="0" w:oddHBand="1" w:evenHBand="0" w:firstRowFirstColumn="0" w:firstRowLastColumn="0" w:lastRowFirstColumn="0" w:lastRowLastColumn="0"/>
+              <w:rPr>
+                <w:rFonts w:ascii="Times New Roman" w:hAnsi="Times New Roman" w:cs="Times New Roman"/>
+                <w:color w:val="000000" w:themeColor="text1"/>
+                <w:sz w:val="40"/>
+                <w:szCs w:val="40"/>
+              </w:rPr>
+            </w:pPr>
+            <w:r>
+              <w:rPr>
+                <w:rStyle w:val="xrtxmta"/>
+                <w:rFonts w:ascii="Segoe UI Emoji" w:hAnsi="Segoe UI Emoji" w:cs="Segoe UI Emoji"/>
+                <w:sz w:val="48"/>
+                <w:szCs w:val="48"/>
+              </w:rPr>
+              <w:t>✅</w:t>
+            </w:r>
+          </w:p>
+        </w:tc>
+      </w:tr>
+      <w:tr>
+        <w:trPr>
+          <w:trHeight w:val="454"/>
+        </w:trPr>
+        <w:tc>
+          <w:tcPr>
+            <w:cnfStyle w:val="001000000000" w:firstRow="0" w:lastRow="0" w:firstColumn="1" w:lastColumn="0" w:oddVBand="0" w:evenVBand="0" w:oddHBand="0" w:evenHBand="0" w:firstRowFirstColumn="0" w:firstRowLastColumn="0" w:lastRowFirstColumn="0" w:lastRowLastColumn="0"/>
+            <w:tcW w:w="1782" w:type="dxa"/>
+            <w:tcBorders>
+              <w:left w:val="single" w:sz="4" w:space="0" w:color="auto"/>
+            </w:tcBorders>
+          </w:tcPr>
+          <w:p>
+            <w:pPr>
+              <w:jc w:val="center"/>
+              <w:rPr>
+                <w:rFonts w:ascii="Times New Roman" w:hAnsi="Times New Roman" w:cs="Times New Roman"/>
+                <w:b w:val="0"/>
+                <w:bCs w:val="0"/>
+                <w:color w:val="000000" w:themeColor="text1"/>
+                <w:sz w:val="40"/>
+                <w:szCs w:val="40"/>
+              </w:rPr>
+            </w:pPr>
+            <w:proofErr w:type="spellStart"/>
+            <w:r>
+              <w:rPr>
+                <w:rFonts w:ascii="Times New Roman" w:hAnsi="Times New Roman" w:cs="Times New Roman"/>
+                <w:b w:val="0"/>
+                <w:bCs w:val="0"/>
+                <w:color w:val="000000" w:themeColor="text1"/>
+                <w:sz w:val="40"/>
+                <w:szCs w:val="40"/>
+              </w:rPr>
+              <w:lastRenderedPageBreak/>
+              <w:t>Dry_clean</w:t>
+            </w:r>
+            <w:proofErr w:type="spellEnd"/>
+          </w:p>
+        </w:tc>
+        <w:tc>
+          <w:tcPr>
+            <w:tcW w:w="2880" w:type="dxa"/>
+          </w:tcPr>
+          <w:p>
+            <w:pPr>
+              <w:jc w:val="center"/>
+              <w:cnfStyle w:val="000000000000" w:firstRow="0" w:lastRow="0" w:firstColumn="0" w:lastColumn="0" w:oddVBand="0" w:evenVBand="0" w:oddHBand="0" w:evenHBand="0" w:firstRowFirstColumn="0" w:firstRowLastColumn="0" w:lastRowFirstColumn="0" w:lastRowLastColumn="0"/>
+              <w:rPr>
+                <w:rFonts w:ascii="Times New Roman" w:hAnsi="Times New Roman" w:cs="Times New Roman"/>
+                <w:color w:val="000000" w:themeColor="text1"/>
+                <w:sz w:val="40"/>
+                <w:szCs w:val="40"/>
+              </w:rPr>
+            </w:pPr>
+            <w:r>
+              <w:rPr>
+                <w:rFonts w:ascii="Times New Roman" w:hAnsi="Times New Roman" w:cs="Times New Roman"/>
+                <w:color w:val="000000" w:themeColor="text1"/>
+                <w:sz w:val="40"/>
+                <w:szCs w:val="40"/>
+              </w:rPr>
+              <w:t>User can see details and place order</w:t>
+            </w:r>
+          </w:p>
+        </w:tc>
+        <w:tc>
+          <w:tcPr>
+            <w:tcW w:w="1873" w:type="dxa"/>
+          </w:tcPr>
+          <w:p>
+            <w:pPr>
+              <w:jc w:val="center"/>
+              <w:cnfStyle w:val="000000000000" w:firstRow="0" w:lastRow="0" w:firstColumn="0" w:lastColumn="0" w:oddVBand="0" w:evenVBand="0" w:oddHBand="0" w:evenHBand="0" w:firstRowFirstColumn="0" w:firstRowLastColumn="0" w:lastRowFirstColumn="0" w:lastRowLastColumn="0"/>
+              <w:rPr>
+                <w:rFonts w:ascii="Times New Roman" w:hAnsi="Times New Roman" w:cs="Times New Roman"/>
+                <w:color w:val="000000" w:themeColor="text1"/>
+                <w:sz w:val="40"/>
+                <w:szCs w:val="40"/>
+              </w:rPr>
+            </w:pPr>
+            <w:r>
+              <w:rPr>
+                <w:rFonts w:ascii="Times New Roman" w:hAnsi="Times New Roman" w:cs="Times New Roman"/>
+                <w:color w:val="000000" w:themeColor="text1"/>
+                <w:sz w:val="40"/>
+                <w:szCs w:val="40"/>
+              </w:rPr>
+              <w:t xml:space="preserve">Done </w:t>
+            </w:r>
+          </w:p>
+        </w:tc>
+        <w:tc>
+          <w:tcPr>
+            <w:tcW w:w="1815" w:type="dxa"/>
+          </w:tcPr>
+          <w:p>
+            <w:pPr>
+              <w:jc w:val="center"/>
+              <w:cnfStyle w:val="000000000000" w:firstRow="0" w:lastRow="0" w:firstColumn="0" w:lastColumn="0" w:oddVBand="0" w:evenVBand="0" w:oddHBand="0" w:evenHBand="0" w:firstRowFirstColumn="0" w:firstRowLastColumn="0" w:lastRowFirstColumn="0" w:lastRowLastColumn="0"/>
+              <w:rPr>
+                <w:rFonts w:ascii="Times New Roman" w:hAnsi="Times New Roman" w:cs="Times New Roman"/>
+                <w:color w:val="000000" w:themeColor="text1"/>
+                <w:sz w:val="40"/>
+                <w:szCs w:val="40"/>
+              </w:rPr>
+            </w:pPr>
+            <w:r>
+              <w:rPr>
+                <w:rFonts w:ascii="Times New Roman" w:hAnsi="Times New Roman" w:cs="Times New Roman"/>
+                <w:color w:val="000000" w:themeColor="text1"/>
+                <w:sz w:val="40"/>
+                <w:szCs w:val="40"/>
+              </w:rPr>
+              <w:t xml:space="preserve">Done </w:t>
+            </w:r>
+          </w:p>
+        </w:tc>
+        <w:tc>
+          <w:tcPr>
+            <w:tcW w:w="2393" w:type="dxa"/>
+            <w:tcBorders>
+              <w:right w:val="single" w:sz="4" w:space="0" w:color="auto"/>
+            </w:tcBorders>
+          </w:tcPr>
+          <w:p>
+            <w:pPr>
+              <w:jc w:val="center"/>
+              <w:cnfStyle w:val="000000000000" w:firstRow="0" w:lastRow="0" w:firstColumn="0" w:lastColumn="0" w:oddVBand="0" w:evenVBand="0" w:oddHBand="0" w:evenHBand="0" w:firstRowFirstColumn="0" w:firstRowLastColumn="0" w:lastRowFirstColumn="0" w:lastRowLastColumn="0"/>
+              <w:rPr>
+                <w:rStyle w:val="xrtxmta"/>
+                <w:rFonts w:ascii="Segoe UI Emoji" w:hAnsi="Segoe UI Emoji" w:cs="Segoe UI Emoji"/>
+                <w:sz w:val="48"/>
+                <w:szCs w:val="48"/>
+              </w:rPr>
+            </w:pPr>
+            <w:r>
+              <w:rPr>
+                <w:rStyle w:val="xrtxmta"/>
+                <w:rFonts w:ascii="Segoe UI Emoji" w:hAnsi="Segoe UI Emoji" w:cs="Segoe UI Emoji"/>
+                <w:sz w:val="48"/>
+                <w:szCs w:val="48"/>
+              </w:rPr>
+              <w:t>✅</w:t>
+            </w:r>
+          </w:p>
+        </w:tc>
+      </w:tr>
+      <w:tr>
+        <w:trPr>
+          <w:cnfStyle w:val="000000100000" w:firstRow="0" w:lastRow="0" w:firstColumn="0" w:lastColumn="0" w:oddVBand="0" w:evenVBand="0" w:oddHBand="1" w:evenHBand="0" w:firstRowFirstColumn="0" w:firstRowLastColumn="0" w:lastRowFirstColumn="0" w:lastRowLastColumn="0"/>
+          <w:trHeight w:val="454"/>
+        </w:trPr>
+        <w:tc>
+          <w:tcPr>
+            <w:cnfStyle w:val="001000000000" w:firstRow="0" w:lastRow="0" w:firstColumn="1" w:lastColumn="0" w:oddVBand="0" w:evenVBand="0" w:oddHBand="0" w:evenHBand="0" w:firstRowFirstColumn="0" w:firstRowLastColumn="0" w:lastRowFirstColumn="0" w:lastRowLastColumn="0"/>
+            <w:tcW w:w="1782" w:type="dxa"/>
+            <w:tcBorders>
+              <w:left w:val="single" w:sz="4" w:space="0" w:color="auto"/>
+            </w:tcBorders>
+          </w:tcPr>
+          <w:p>
+            <w:pPr>
+              <w:jc w:val="center"/>
+              <w:rPr>
+                <w:rFonts w:ascii="Times New Roman" w:hAnsi="Times New Roman" w:cs="Times New Roman"/>
+                <w:b w:val="0"/>
+                <w:bCs w:val="0"/>
+                <w:color w:val="000000" w:themeColor="text1"/>
+                <w:sz w:val="40"/>
+                <w:szCs w:val="40"/>
+              </w:rPr>
+            </w:pPr>
+            <w:r>
+              <w:rPr>
+                <w:rFonts w:ascii="Times New Roman" w:hAnsi="Times New Roman" w:cs="Times New Roman"/>
+                <w:b w:val="0"/>
+                <w:bCs w:val="0"/>
+                <w:color w:val="000000" w:themeColor="text1"/>
+                <w:sz w:val="40"/>
+                <w:szCs w:val="40"/>
+              </w:rPr>
+              <w:t>Petrol wash</w:t>
+            </w:r>
+          </w:p>
+        </w:tc>
+        <w:tc>
+          <w:tcPr>
+            <w:tcW w:w="2880" w:type="dxa"/>
+          </w:tcPr>
+          <w:p>
+            <w:pPr>
+              <w:jc w:val="center"/>
+              <w:cnfStyle w:val="000000100000" w:firstRow="0" w:lastRow="0" w:firstColumn="0" w:lastColumn="0" w:oddVBand="0" w:evenVBand="0" w:oddHBand="1" w:evenHBand="0" w:firstRowFirstColumn="0" w:firstRowLastColumn="0" w:lastRowFirstColumn="0" w:lastRowLastColumn="0"/>
+              <w:rPr>
+                <w:rFonts w:ascii="Times New Roman" w:hAnsi="Times New Roman" w:cs="Times New Roman"/>
+                <w:color w:val="000000" w:themeColor="text1"/>
+                <w:sz w:val="40"/>
+                <w:szCs w:val="40"/>
+              </w:rPr>
+            </w:pPr>
+            <w:r>
+              <w:rPr>
+                <w:rFonts w:ascii="Times New Roman" w:hAnsi="Times New Roman" w:cs="Times New Roman"/>
+                <w:color w:val="000000" w:themeColor="text1"/>
+                <w:sz w:val="40"/>
+                <w:szCs w:val="40"/>
+              </w:rPr>
+              <w:t>User can see details and place order</w:t>
+            </w:r>
+          </w:p>
+        </w:tc>
+        <w:tc>
+          <w:tcPr>
+            <w:tcW w:w="1873" w:type="dxa"/>
+          </w:tcPr>
+          <w:p>
+            <w:pPr>
+              <w:jc w:val="center"/>
+              <w:cnfStyle w:val="000000100000" w:firstRow="0" w:lastRow="0" w:firstColumn="0" w:lastColumn="0" w:oddVBand="0" w:evenVBand="0" w:oddHBand="1" w:evenHBand="0" w:firstRowFirstColumn="0" w:firstRowLastColumn="0" w:lastRowFirstColumn="0" w:lastRowLastColumn="0"/>
+              <w:rPr>
+                <w:rFonts w:ascii="Times New Roman" w:hAnsi="Times New Roman" w:cs="Times New Roman"/>
+                <w:color w:val="000000" w:themeColor="text1"/>
+                <w:sz w:val="40"/>
+                <w:szCs w:val="40"/>
+              </w:rPr>
+            </w:pPr>
+            <w:r>
+              <w:rPr>
+                <w:rFonts w:ascii="Times New Roman" w:hAnsi="Times New Roman" w:cs="Times New Roman"/>
+                <w:color w:val="000000" w:themeColor="text1"/>
+                <w:sz w:val="40"/>
+                <w:szCs w:val="40"/>
+              </w:rPr>
+              <w:t>-</w:t>
+            </w:r>
+          </w:p>
+        </w:tc>
+        <w:tc>
+          <w:tcPr>
+            <w:tcW w:w="1815" w:type="dxa"/>
+          </w:tcPr>
+          <w:p>
+            <w:pPr>
+              <w:jc w:val="center"/>
+              <w:cnfStyle w:val="000000100000" w:firstRow="0" w:lastRow="0" w:firstColumn="0" w:lastColumn="0" w:oddVBand="0" w:evenVBand="0" w:oddHBand="1" w:evenHBand="0" w:firstRowFirstColumn="0" w:firstRowLastColumn="0" w:lastRowFirstColumn="0" w:lastRowLastColumn="0"/>
+              <w:rPr>
+                <w:rFonts w:ascii="Times New Roman" w:hAnsi="Times New Roman" w:cs="Times New Roman"/>
+                <w:color w:val="000000" w:themeColor="text1"/>
+                <w:sz w:val="40"/>
+                <w:szCs w:val="40"/>
+              </w:rPr>
+            </w:pPr>
+            <w:r>
+              <w:rPr>
+                <w:rFonts w:ascii="Times New Roman" w:hAnsi="Times New Roman" w:cs="Times New Roman"/>
+                <w:color w:val="000000" w:themeColor="text1"/>
+                <w:sz w:val="40"/>
+                <w:szCs w:val="40"/>
+              </w:rPr>
+              <w:t>-</w:t>
+            </w:r>
+          </w:p>
+        </w:tc>
+        <w:tc>
+          <w:tcPr>
+            <w:tcW w:w="2393" w:type="dxa"/>
+            <w:tcBorders>
+              <w:right w:val="single" w:sz="4" w:space="0" w:color="auto"/>
+            </w:tcBorders>
+          </w:tcPr>
+          <w:p>
+            <w:pPr>
+              <w:jc w:val="center"/>
+              <w:cnfStyle w:val="000000100000" w:firstRow="0" w:lastRow="0" w:firstColumn="0" w:lastColumn="0" w:oddVBand="0" w:evenVBand="0" w:oddHBand="1" w:evenHBand="0" w:firstRowFirstColumn="0" w:firstRowLastColumn="0" w:lastRowFirstColumn="0" w:lastRowLastColumn="0"/>
+              <w:rPr>
+                <w:rStyle w:val="xrtxmta"/>
+                <w:rFonts w:ascii="Segoe UI Emoji" w:hAnsi="Segoe UI Emoji" w:cs="Segoe UI Emoji"/>
+                <w:sz w:val="48"/>
+                <w:szCs w:val="48"/>
+              </w:rPr>
+            </w:pPr>
+            <w:r>
+              <w:rPr>
+                <w:rStyle w:val="xrtxmta"/>
+                <w:rFonts w:ascii="Segoe UI Emoji" w:hAnsi="Segoe UI Emoji" w:cs="Segoe UI Emoji"/>
+                <w:sz w:val="48"/>
+                <w:szCs w:val="48"/>
+              </w:rPr>
+              <w:t>-</w:t>
+            </w:r>
+          </w:p>
+        </w:tc>
+      </w:tr>
+      <w:tr>
+        <w:trPr>
+          <w:trHeight w:val="454"/>
+        </w:trPr>
+        <w:tc>
+          <w:tcPr>
+            <w:cnfStyle w:val="001000000000" w:firstRow="0" w:lastRow="0" w:firstColumn="1" w:lastColumn="0" w:oddVBand="0" w:evenVBand="0" w:oddHBand="0" w:evenHBand="0" w:firstRowFirstColumn="0" w:firstRowLastColumn="0" w:lastRowFirstColumn="0" w:lastRowLastColumn="0"/>
+            <w:tcW w:w="1782" w:type="dxa"/>
+            <w:tcBorders>
+              <w:left w:val="single" w:sz="4" w:space="0" w:color="auto"/>
+            </w:tcBorders>
+          </w:tcPr>
+          <w:p>
+            <w:pPr>
+              <w:jc w:val="center"/>
+              <w:rPr>
+                <w:rFonts w:ascii="Times New Roman" w:hAnsi="Times New Roman" w:cs="Times New Roman"/>
+                <w:b w:val="0"/>
+                <w:bCs w:val="0"/>
+                <w:color w:val="000000" w:themeColor="text1"/>
+                <w:sz w:val="40"/>
+                <w:szCs w:val="40"/>
+              </w:rPr>
+            </w:pPr>
+            <w:r>
+              <w:rPr>
+                <w:rFonts w:ascii="Times New Roman" w:hAnsi="Times New Roman" w:cs="Times New Roman"/>
+                <w:b w:val="0"/>
+                <w:bCs w:val="0"/>
+                <w:color w:val="000000" w:themeColor="text1"/>
+                <w:sz w:val="40"/>
+                <w:szCs w:val="40"/>
+              </w:rPr>
+              <w:t>Privacy</w:t>
+            </w:r>
+            <w:r>
+              <w:rPr>
+                <w:rFonts w:ascii="Times New Roman" w:hAnsi="Times New Roman" w:cs="Times New Roman"/>
+                <w:b w:val="0"/>
+                <w:bCs w:val="0"/>
+                <w:color w:val="000000" w:themeColor="text1"/>
+                <w:sz w:val="40"/>
+                <w:szCs w:val="40"/>
+              </w:rPr>
+              <w:br/>
+              <w:t>Policy</w:t>
+            </w:r>
+          </w:p>
+        </w:tc>
+        <w:tc>
+          <w:tcPr>
+            <w:tcW w:w="2880" w:type="dxa"/>
+          </w:tcPr>
+          <w:p>
+            <w:pPr>
+              <w:jc w:val="center"/>
+              <w:cnfStyle w:val="000000000000" w:firstRow="0" w:lastRow="0" w:firstColumn="0" w:lastColumn="0" w:oddVBand="0" w:evenVBand="0" w:oddHBand="0" w:evenHBand="0" w:firstRowFirstColumn="0" w:firstRowLastColumn="0" w:lastRowFirstColumn="0" w:lastRowLastColumn="0"/>
+              <w:rPr>
+                <w:rFonts w:ascii="Times New Roman" w:hAnsi="Times New Roman" w:cs="Times New Roman"/>
+                <w:color w:val="000000" w:themeColor="text1"/>
+                <w:sz w:val="40"/>
+                <w:szCs w:val="40"/>
+              </w:rPr>
+            </w:pPr>
+            <w:r>
+              <w:rPr>
+                <w:rFonts w:ascii="Times New Roman" w:hAnsi="Times New Roman" w:cs="Times New Roman"/>
+                <w:color w:val="000000" w:themeColor="text1"/>
+                <w:sz w:val="40"/>
+                <w:szCs w:val="40"/>
+              </w:rPr>
+              <w:t>Pricy about company</w:t>
+            </w:r>
+          </w:p>
+        </w:tc>
+        <w:tc>
+          <w:tcPr>
+            <w:tcW w:w="1873" w:type="dxa"/>
+          </w:tcPr>
+          <w:p>
+            <w:pPr>
+              <w:jc w:val="center"/>
+              <w:cnfStyle w:val="000000000000" w:firstRow="0" w:lastRow="0" w:firstColumn="0" w:lastColumn="0" w:oddVBand="0" w:evenVBand="0" w:oddHBand="0" w:evenHBand="0" w:firstRowFirstColumn="0" w:firstRowLastColumn="0" w:lastRowFirstColumn="0" w:lastRowLastColumn="0"/>
+              <w:rPr>
+                <w:rFonts w:ascii="Times New Roman" w:hAnsi="Times New Roman" w:cs="Times New Roman"/>
+                <w:color w:val="000000" w:themeColor="text1"/>
+                <w:sz w:val="40"/>
+                <w:szCs w:val="40"/>
+              </w:rPr>
+            </w:pPr>
+            <w:r>
+              <w:rPr>
+                <w:rFonts w:ascii="Times New Roman" w:hAnsi="Times New Roman" w:cs="Times New Roman"/>
+                <w:color w:val="000000" w:themeColor="text1"/>
+                <w:sz w:val="40"/>
+                <w:szCs w:val="40"/>
+              </w:rPr>
+              <w:t xml:space="preserve">Done </w:t>
+            </w:r>
+          </w:p>
+        </w:tc>
+        <w:tc>
+          <w:tcPr>
+            <w:tcW w:w="1815" w:type="dxa"/>
+          </w:tcPr>
+          <w:p>
+            <w:pPr>
+              <w:jc w:val="center"/>
+              <w:cnfStyle w:val="000000000000" w:firstRow="0" w:lastRow="0" w:firstColumn="0" w:lastColumn="0" w:oddVBand="0" w:evenVBand="0" w:oddHBand="0" w:evenHBand="0" w:firstRowFirstColumn="0" w:firstRowLastColumn="0" w:lastRowFirstColumn="0" w:lastRowLastColumn="0"/>
+              <w:rPr>
+                <w:rFonts w:ascii="Times New Roman" w:hAnsi="Times New Roman" w:cs="Times New Roman"/>
+                <w:color w:val="000000" w:themeColor="text1"/>
+                <w:sz w:val="40"/>
+                <w:szCs w:val="40"/>
+              </w:rPr>
+            </w:pPr>
+            <w:r>
+              <w:rPr>
+                <w:rFonts w:ascii="Times New Roman" w:hAnsi="Times New Roman" w:cs="Times New Roman"/>
+                <w:color w:val="000000" w:themeColor="text1"/>
+                <w:sz w:val="40"/>
+                <w:szCs w:val="40"/>
+              </w:rPr>
+              <w:t xml:space="preserve">No need </w:t>
+            </w:r>
+          </w:p>
+        </w:tc>
+        <w:tc>
+          <w:tcPr>
+            <w:tcW w:w="2393" w:type="dxa"/>
+            <w:tcBorders>
+              <w:right w:val="single" w:sz="4" w:space="0" w:color="auto"/>
+            </w:tcBorders>
+          </w:tcPr>
+          <w:p>
+            <w:pPr>
+              <w:jc w:val="center"/>
+              <w:cnfStyle w:val="000000000000" w:firstRow="0" w:lastRow="0" w:firstColumn="0" w:lastColumn="0" w:oddVBand="0" w:evenVBand="0" w:oddHBand="0" w:evenHBand="0" w:firstRowFirstColumn="0" w:firstRowLastColumn="0" w:lastRowFirstColumn="0" w:lastRowLastColumn="0"/>
+              <w:rPr>
+                <w:rStyle w:val="xrtxmta"/>
+                <w:rFonts w:ascii="Segoe UI Emoji" w:hAnsi="Segoe UI Emoji" w:cs="Segoe UI Emoji"/>
+                <w:sz w:val="48"/>
+                <w:szCs w:val="48"/>
+              </w:rPr>
+            </w:pPr>
+            <w:r>
+              <w:rPr>
+                <w:rStyle w:val="xrtxmta"/>
+                <w:rFonts w:ascii="Segoe UI Emoji" w:hAnsi="Segoe UI Emoji" w:cs="Segoe UI Emoji"/>
+                <w:sz w:val="48"/>
+                <w:szCs w:val="48"/>
+              </w:rPr>
+              <w:t>✅</w:t>
+            </w:r>
+          </w:p>
+        </w:tc>
+      </w:tr>
+      <w:tr>
+        <w:trPr>
+          <w:cnfStyle w:val="000000100000" w:firstRow="0" w:lastRow="0" w:firstColumn="0" w:lastColumn="0" w:oddVBand="0" w:evenVBand="0" w:oddHBand="1" w:evenHBand="0" w:firstRowFirstColumn="0" w:firstRowLastColumn="0" w:lastRowFirstColumn="0" w:lastRowLastColumn="0"/>
+          <w:trHeight w:val="454"/>
+        </w:trPr>
+        <w:tc>
+          <w:tcPr>
+            <w:cnfStyle w:val="001000000000" w:firstRow="0" w:lastRow="0" w:firstColumn="1" w:lastColumn="0" w:oddVBand="0" w:evenVBand="0" w:oddHBand="0" w:evenHBand="0" w:firstRowFirstColumn="0" w:firstRowLastColumn="0" w:lastRowFirstColumn="0" w:lastRowLastColumn="0"/>
+            <w:tcW w:w="1782" w:type="dxa"/>
+            <w:tcBorders>
+              <w:left w:val="single" w:sz="4" w:space="0" w:color="auto"/>
               <w:bottom w:val="single" w:sz="4" w:space="0" w:color="auto"/>
             </w:tcBorders>
           </w:tcPr>
@@ -1144,17 +1825,6 @@
                 <w:szCs w:val="40"/>
               </w:rPr>
             </w:pPr>
-            <w:r>
-              <w:rPr>
-                <w:rFonts w:ascii="Times New Roman" w:hAnsi="Times New Roman" w:cs="Times New Roman"/>
-                <w:b w:val="0"/>
-                <w:bCs w:val="0"/>
-                <w:color w:val="000000" w:themeColor="text1"/>
-                <w:sz w:val="40"/>
-                <w:szCs w:val="40"/>
-              </w:rPr>
-              <w:t>Iron page</w:t>
-            </w:r>
           </w:p>
         </w:tc>
         <w:tc>
@@ -1175,56 +1845,6 @@
                 <w:szCs w:val="40"/>
               </w:rPr>
             </w:pPr>
-            <w:r>
-              <w:rPr>
-                <w:rFonts w:ascii="Times New Roman" w:hAnsi="Times New Roman" w:cs="Times New Roman"/>
-                <w:color w:val="000000" w:themeColor="text1"/>
-                <w:sz w:val="40"/>
-                <w:szCs w:val="40"/>
-              </w:rPr>
-              <w:t xml:space="preserve">See information user can order for iron data stored in local host ,also give </w:t>
-            </w:r>
-            <w:proofErr w:type="spellStart"/>
-            <w:r>
-              <w:rPr>
-                <w:rFonts w:ascii="Times New Roman" w:hAnsi="Times New Roman" w:cs="Times New Roman"/>
-                <w:color w:val="000000" w:themeColor="text1"/>
-                <w:sz w:val="40"/>
-                <w:szCs w:val="40"/>
-              </w:rPr>
-              <w:lastRenderedPageBreak/>
-              <w:t>oid</w:t>
-            </w:r>
-            <w:proofErr w:type="spellEnd"/>
-            <w:r>
-              <w:rPr>
-                <w:rFonts w:ascii="Times New Roman" w:hAnsi="Times New Roman" w:cs="Times New Roman"/>
-                <w:color w:val="000000" w:themeColor="text1"/>
-                <w:sz w:val="40"/>
-                <w:szCs w:val="40"/>
-              </w:rPr>
-              <w:t xml:space="preserve">, delivery date </w:t>
-            </w:r>
-            <w:proofErr w:type="spellStart"/>
-            <w:r>
-              <w:rPr>
-                <w:rFonts w:ascii="Times New Roman" w:hAnsi="Times New Roman" w:cs="Times New Roman"/>
-                <w:color w:val="000000" w:themeColor="text1"/>
-                <w:sz w:val="40"/>
-                <w:szCs w:val="40"/>
-              </w:rPr>
-              <w:t>ect</w:t>
-            </w:r>
-            <w:proofErr w:type="spellEnd"/>
-            <w:r>
-              <w:rPr>
-                <w:rFonts w:ascii="Times New Roman" w:hAnsi="Times New Roman" w:cs="Times New Roman"/>
-                <w:color w:val="000000" w:themeColor="text1"/>
-                <w:sz w:val="40"/>
-                <w:szCs w:val="40"/>
-              </w:rPr>
-              <w:t>…</w:t>
-            </w:r>
           </w:p>
         </w:tc>
         <w:tc>
@@ -1245,16 +1865,6 @@
                 <w:szCs w:val="40"/>
               </w:rPr>
             </w:pPr>
-            <w:r>
-              <w:rPr>
-                <w:rFonts w:ascii="Times New Roman" w:hAnsi="Times New Roman" w:cs="Times New Roman"/>
-                <w:color w:val="000000" w:themeColor="text1"/>
-                <w:sz w:val="40"/>
-                <w:szCs w:val="40"/>
-              </w:rPr>
-              <w:lastRenderedPageBreak/>
-              <w:t>Done</w:t>
-            </w:r>
           </w:p>
         </w:tc>
         <w:tc>
@@ -1275,15 +1885,6 @@
                 <w:szCs w:val="40"/>
               </w:rPr>
             </w:pPr>
-            <w:r>
-              <w:rPr>
-                <w:rFonts w:ascii="Times New Roman" w:hAnsi="Times New Roman" w:cs="Times New Roman"/>
-                <w:color w:val="000000" w:themeColor="text1"/>
-                <w:sz w:val="40"/>
-                <w:szCs w:val="40"/>
-              </w:rPr>
-              <w:t>Done</w:t>
-            </w:r>
           </w:p>
         </w:tc>
         <w:tc>
@@ -1299,42 +1900,12 @@
               <w:jc w:val="center"/>
               <w:cnfStyle w:val="000000100000" w:firstRow="0" w:lastRow="0" w:firstColumn="0" w:lastColumn="0" w:oddVBand="0" w:evenVBand="0" w:oddHBand="1" w:evenHBand="0" w:firstRowFirstColumn="0" w:firstRowLastColumn="0" w:lastRowFirstColumn="0" w:lastRowLastColumn="0"/>
               <w:rPr>
-                <w:rFonts w:ascii="Times New Roman" w:hAnsi="Times New Roman" w:cs="Times New Roman"/>
-                <w:color w:val="000000" w:themeColor="text1"/>
-                <w:sz w:val="40"/>
-                <w:szCs w:val="40"/>
-              </w:rPr>
-            </w:pPr>
-            <w:r>
-              <w:rPr>
-                <w:rFonts w:ascii="Times New Roman" w:hAnsi="Times New Roman" w:cs="Times New Roman"/>
-                <w:color w:val="000000" w:themeColor="text1"/>
-                <w:sz w:val="40"/>
-                <w:szCs w:val="40"/>
-              </w:rPr>
-              <w:t xml:space="preserve">Table is created but values cannot </w:t>
-            </w:r>
-            <w:r>
-              <w:rPr>
-                <w:rFonts w:ascii="Times New Roman" w:hAnsi="Times New Roman" w:cs="Times New Roman"/>
-                <w:color w:val="000000" w:themeColor="text1"/>
-                <w:sz w:val="40"/>
-                <w:szCs w:val="40"/>
-              </w:rPr>
-              <w:lastRenderedPageBreak/>
-              <w:t xml:space="preserve">stored in </w:t>
-            </w:r>
-            <w:proofErr w:type="spellStart"/>
-            <w:r>
-              <w:rPr>
-                <w:rFonts w:ascii="Times New Roman" w:hAnsi="Times New Roman" w:cs="Times New Roman"/>
-                <w:color w:val="000000" w:themeColor="text1"/>
-                <w:sz w:val="40"/>
-                <w:szCs w:val="40"/>
-              </w:rPr>
-              <w:t>databse</w:t>
-            </w:r>
-            <w:proofErr w:type="spellEnd"/>
+                <w:rStyle w:val="xrtxmta"/>
+                <w:rFonts w:ascii="Segoe UI Emoji" w:hAnsi="Segoe UI Emoji" w:cs="Segoe UI Emoji"/>
+                <w:sz w:val="48"/>
+                <w:szCs w:val="48"/>
+              </w:rPr>
+            </w:pPr>
           </w:p>
         </w:tc>
       </w:tr>

</xml_diff>